<commit_message>
Refactor: Simplify scheme of work structure - school details input, competence codes, default values for activities/resources/assessment
</commit_message>
<xml_diff>
--- a/PRODUCTION_READY/backend/RTB Templates/RTB Session plan template.docx
+++ b/PRODUCTION_READY/backend/RTB Templates/RTB Session plan template.docx
@@ -2,513 +2,6 @@
 <file path=word/document.xml><?xml version="1.0" encoding="utf-8"?>
 <w:document xmlns:wpc="http://schemas.microsoft.com/office/word/2010/wordprocessingCanvas" xmlns:cx="http://schemas.microsoft.com/office/drawing/2014/chartex" xmlns:cx1="http://schemas.microsoft.com/office/drawing/2015/9/8/chartex" xmlns:cx2="http://schemas.microsoft.com/office/drawing/2015/10/21/chartex" xmlns:cx3="http://schemas.microsoft.com/office/drawing/2016/5/9/chartex" xmlns:cx4="http://schemas.microsoft.com/office/drawing/2016/5/10/chartex" xmlns:cx5="http://schemas.microsoft.com/office/drawing/2016/5/11/chartex" xmlns:cx6="http://schemas.microsoft.com/office/drawing/2016/5/12/chartex" xmlns:cx7="http://schemas.microsoft.com/office/drawing/2016/5/13/chartex" xmlns:cx8="http://schemas.microsoft.com/office/drawing/2016/5/14/chartex" xmlns:mc="http://schemas.openxmlformats.org/markup-compatibility/2006" xmlns:aink="http://schemas.microsoft.com/office/drawing/2016/ink" xmlns:am3d="http://schemas.microsoft.com/office/drawing/2017/model3d" xmlns:o="urn:schemas-microsoft-com:office:office" xmlns:oel="http://schemas.microsoft.com/office/2019/extlst" xmlns:r="http://schemas.openxmlformats.org/officeDocument/2006/relationships" xmlns:m="http://schemas.openxmlformats.org/officeDocument/2006/math" xmlns:v="urn:schemas-microsoft-com:vml" xmlns:wp14="http://schemas.microsoft.com/office/word/2010/wordprocessingDrawing" xmlns:wp="http://schemas.openxmlformats.org/drawingml/2006/wordprocessingDrawing" xmlns:w10="urn:schemas-microsoft-com:office:word" xmlns:w="http://schemas.openxmlformats.org/wordprocessingml/2006/main" xmlns:w14="http://schemas.microsoft.com/office/word/2010/wordml" xmlns:w15="http://schemas.microsoft.com/office/word/2012/wordml" xmlns:w16cex="http://schemas.microsoft.com/office/word/2018/wordml/cex" xmlns:w16cid="http://schemas.microsoft.com/office/word/2016/wordml/cid" xmlns:w16="http://schemas.microsoft.com/office/word/2018/wordml" xmlns:w16du="http://schemas.microsoft.com/office/word/2023/wordml/word16du" xmlns:w16sdtdh="http://schemas.microsoft.com/office/word/2020/wordml/sdtdatahash" xmlns:w16sdtfl="http://schemas.microsoft.com/office/word/2024/wordml/sdtformatlock" xmlns:w16se="http://schemas.microsoft.com/office/word/2015/wordml/symex" xmlns:wpg="http://schemas.microsoft.com/office/word/2010/wordprocessingGroup" xmlns:wpi="http://schemas.microsoft.com/office/word/2010/wordprocessingInk" xmlns:wne="http://schemas.microsoft.com/office/word/2006/wordml" xmlns:wps="http://schemas.microsoft.com/office/word/2010/wordprocessingShape" mc:Ignorable="w14 w15 w16se w16cid w16 w16cex w16sdtdh w16sdtfl w16du wp14">
   <w:body>
-    <w:p>
-      <w:pPr>
-        <w:spacing w:line="360" w:lineRule="auto"/>
-        <w:rPr>
-          <w:rFonts w:ascii="Cambria" w:hAnsi="Cambria" w:cstheme="majorBidi"/>
-        </w:rPr>
-      </w:pPr>
-      <w:r>
-        <w:rPr>
-          <w:rFonts w:ascii="Times New Roman" w:eastAsia="Times New Roman" w:hAnsi="Times New Roman" w:cs="Times New Roman"/>
-          <w:b/>
-          <w:noProof/>
-          <w:sz w:val="24"/>
-          <w:szCs w:val="24"/>
-          <w:u w:val="single"/>
-          <w:lang w:val="en-US"/>
-        </w:rPr>
-        <mc:AlternateContent>
-          <mc:Choice Requires="wps">
-            <w:drawing>
-              <wp:anchor distT="0" distB="0" distL="114300" distR="114300" simplePos="0" relativeHeight="251661312" behindDoc="0" locked="0" layoutInCell="1" allowOverlap="1" wp14:anchorId="39CE2B76" wp14:editId="709480EF">
-                <wp:simplePos x="0" y="0"/>
-                <wp:positionH relativeFrom="margin">
-                  <wp:align>center</wp:align>
-                </wp:positionH>
-                <wp:positionV relativeFrom="paragraph">
-                  <wp:posOffset>0</wp:posOffset>
-                </wp:positionV>
-                <wp:extent cx="2706370" cy="467995"/>
-                <wp:effectExtent l="0" t="0" r="17780" b="27305"/>
-                <wp:wrapNone/>
-                <wp:docPr id="1" name="Rectangle 1"/>
-                <wp:cNvGraphicFramePr/>
-                <a:graphic xmlns:a="http://schemas.openxmlformats.org/drawingml/2006/main">
-                  <a:graphicData uri="http://schemas.microsoft.com/office/word/2010/wordprocessingShape">
-                    <wps:wsp>
-                      <wps:cNvSpPr/>
-                      <wps:spPr>
-                        <a:xfrm>
-                          <a:off x="0" y="0"/>
-                          <a:ext cx="2706370" cy="467995"/>
-                        </a:xfrm>
-                        <a:prstGeom prst="rect">
-                          <a:avLst/>
-                        </a:prstGeom>
-                      </wps:spPr>
-                      <wps:style>
-                        <a:lnRef idx="2">
-                          <a:schemeClr val="dk1"/>
-                        </a:lnRef>
-                        <a:fillRef idx="1">
-                          <a:schemeClr val="lt1"/>
-                        </a:fillRef>
-                        <a:effectRef idx="0">
-                          <a:schemeClr val="dk1"/>
-                        </a:effectRef>
-                        <a:fontRef idx="minor">
-                          <a:schemeClr val="dk1"/>
-                        </a:fontRef>
-                      </wps:style>
-                      <wps:txbx>
-                        <w:txbxContent>
-                          <w:p>
-                            <w:pPr>
-                              <w:jc w:val="center"/>
-                              <w:rPr>
-                                <w:color w:val="E7E6E6" w:themeColor="background2"/>
-                                <w14:shadow w14:blurRad="41275" w14:dist="20320" w14:dir="1800000" w14:sx="100000" w14:sy="100000" w14:kx="0" w14:ky="0" w14:algn="tl">
-                                  <w14:srgbClr w14:val="000000">
-                                    <w14:alpha w14:val="60000"/>
-                                  </w14:srgbClr>
-                                </w14:shadow>
-                                <w14:textOutline w14:w="6350" w14:cap="flat" w14:cmpd="sng" w14:algn="ctr">
-                                  <w14:solidFill>
-                                    <w14:schemeClr w14:val="tx2">
-                                      <w14:satMod w14:val="155000"/>
-                                    </w14:schemeClr>
-                                  </w14:solidFill>
-                                  <w14:prstDash w14:val="solid"/>
-                                  <w14:round/>
-                                </w14:textOutline>
-                                <w14:textFill>
-                                  <w14:solidFill>
-                                    <w14:schemeClr w14:val="bg2">
-                                      <w14:tint w14:val="85000"/>
-                                      <w14:satMod w14:val="155000"/>
-                                    </w14:schemeClr>
-                                  </w14:solidFill>
-                                </w14:textFill>
-                              </w:rPr>
-                            </w:pPr>
-                            <w:r>
-                              <w:rPr>
-                                <w:color w:val="E7E6E6" w:themeColor="background2"/>
-                                <w14:shadow w14:blurRad="41275" w14:dist="20320" w14:dir="1800000" w14:sx="100000" w14:sy="100000" w14:kx="0" w14:ky="0" w14:algn="tl">
-                                  <w14:srgbClr w14:val="000000">
-                                    <w14:alpha w14:val="60000"/>
-                                  </w14:srgbClr>
-                                </w14:shadow>
-                                <w14:textOutline w14:w="6350" w14:cap="flat" w14:cmpd="sng" w14:algn="ctr">
-                                  <w14:solidFill>
-                                    <w14:schemeClr w14:val="tx2">
-                                      <w14:satMod w14:val="155000"/>
-                                    </w14:schemeClr>
-                                  </w14:solidFill>
-                                  <w14:prstDash w14:val="solid"/>
-                                  <w14:round/>
-                                </w14:textOutline>
-                                <w14:textFill>
-                                  <w14:solidFill>
-                                    <w14:schemeClr w14:val="bg2">
-                                      <w14:tint w14:val="85000"/>
-                                      <w14:satMod w14:val="155000"/>
-                                    </w14:schemeClr>
-                                  </w14:solidFill>
-                                </w14:textFill>
-                              </w:rPr>
-                              <w:t>S</w:t>
-                            </w:r>
-                            <w:r>
-                              <w:rPr>
-                                <w:color w:val="E7E6E6" w:themeColor="background2"/>
-                                <w14:shadow w14:blurRad="41275" w14:dist="20320" w14:dir="1800000" w14:sx="100000" w14:sy="100000" w14:kx="0" w14:ky="0" w14:algn="tl">
-                                  <w14:srgbClr w14:val="000000">
-                                    <w14:alpha w14:val="60000"/>
-                                  </w14:srgbClr>
-                                </w14:shadow>
-                                <w14:textOutline w14:w="6350" w14:cap="flat" w14:cmpd="sng" w14:algn="ctr">
-                                  <w14:solidFill>
-                                    <w14:schemeClr w14:val="tx2">
-                                      <w14:satMod w14:val="155000"/>
-                                    </w14:schemeClr>
-                                  </w14:solidFill>
-                                  <w14:prstDash w14:val="solid"/>
-                                  <w14:round/>
-                                </w14:textOutline>
-                                <w14:textFill>
-                                  <w14:solidFill>
-                                    <w14:schemeClr w14:val="bg2">
-                                      <w14:tint w14:val="85000"/>
-                                      <w14:satMod w14:val="155000"/>
-                                    </w14:schemeClr>
-                                  </w14:solidFill>
-                                </w14:textFill>
-                              </w:rPr>
-                              <w:t>chool</w:t>
-                            </w:r>
-                            <w:r>
-                              <w:rPr>
-                                <w:color w:val="E7E6E6" w:themeColor="background2"/>
-                                <w14:shadow w14:blurRad="41275" w14:dist="20320" w14:dir="1800000" w14:sx="100000" w14:sy="100000" w14:kx="0" w14:ky="0" w14:algn="tl">
-                                  <w14:srgbClr w14:val="000000">
-                                    <w14:alpha w14:val="60000"/>
-                                  </w14:srgbClr>
-                                </w14:shadow>
-                                <w14:textOutline w14:w="6350" w14:cap="flat" w14:cmpd="sng" w14:algn="ctr">
-                                  <w14:solidFill>
-                                    <w14:schemeClr w14:val="tx2">
-                                      <w14:satMod w14:val="155000"/>
-                                    </w14:schemeClr>
-                                  </w14:solidFill>
-                                  <w14:prstDash w14:val="solid"/>
-                                  <w14:round/>
-                                </w14:textOutline>
-                                <w14:textFill>
-                                  <w14:solidFill>
-                                    <w14:schemeClr w14:val="bg2">
-                                      <w14:tint w14:val="85000"/>
-                                      <w14:satMod w14:val="155000"/>
-                                    </w14:schemeClr>
-                                  </w14:solidFill>
-                                </w14:textFill>
-                              </w:rPr>
-                              <w:t xml:space="preserve"> L</w:t>
-                            </w:r>
-                            <w:r>
-                              <w:rPr>
-                                <w:color w:val="E7E6E6" w:themeColor="background2"/>
-                                <w14:shadow w14:blurRad="41275" w14:dist="20320" w14:dir="1800000" w14:sx="100000" w14:sy="100000" w14:kx="0" w14:ky="0" w14:algn="tl">
-                                  <w14:srgbClr w14:val="000000">
-                                    <w14:alpha w14:val="60000"/>
-                                  </w14:srgbClr>
-                                </w14:shadow>
-                                <w14:textOutline w14:w="6350" w14:cap="flat" w14:cmpd="sng" w14:algn="ctr">
-                                  <w14:solidFill>
-                                    <w14:schemeClr w14:val="tx2">
-                                      <w14:satMod w14:val="155000"/>
-                                    </w14:schemeClr>
-                                  </w14:solidFill>
-                                  <w14:prstDash w14:val="solid"/>
-                                  <w14:round/>
-                                </w14:textOutline>
-                                <w14:textFill>
-                                  <w14:solidFill>
-                                    <w14:schemeClr w14:val="bg2">
-                                      <w14:tint w14:val="85000"/>
-                                      <w14:satMod w14:val="155000"/>
-                                    </w14:schemeClr>
-                                  </w14:solidFill>
-                                </w14:textFill>
-                              </w:rPr>
-                              <w:t>ogo</w:t>
-                            </w:r>
-                            <w:r>
-                              <w:rPr>
-                                <w:color w:val="E7E6E6" w:themeColor="background2"/>
-                                <w14:shadow w14:blurRad="41275" w14:dist="20320" w14:dir="1800000" w14:sx="100000" w14:sy="100000" w14:kx="0" w14:ky="0" w14:algn="tl">
-                                  <w14:srgbClr w14:val="000000">
-                                    <w14:alpha w14:val="60000"/>
-                                  </w14:srgbClr>
-                                </w14:shadow>
-                                <w14:textOutline w14:w="6350" w14:cap="flat" w14:cmpd="sng" w14:algn="ctr">
-                                  <w14:solidFill>
-                                    <w14:schemeClr w14:val="tx2">
-                                      <w14:satMod w14:val="155000"/>
-                                    </w14:schemeClr>
-                                  </w14:solidFill>
-                                  <w14:prstDash w14:val="solid"/>
-                                  <w14:round/>
-                                </w14:textOutline>
-                                <w14:textFill>
-                                  <w14:solidFill>
-                                    <w14:schemeClr w14:val="bg2">
-                                      <w14:tint w14:val="85000"/>
-                                      <w14:satMod w14:val="155000"/>
-                                    </w14:schemeClr>
-                                  </w14:solidFill>
-                                </w14:textFill>
-                              </w:rPr>
-                              <w:t xml:space="preserve"> and School information</w:t>
-                            </w:r>
-                            <w:r>
-                              <w:rPr>
-                                <w:color w:val="E7E6E6" w:themeColor="background2"/>
-                                <w14:shadow w14:blurRad="41275" w14:dist="20320" w14:dir="1800000" w14:sx="100000" w14:sy="100000" w14:kx="0" w14:ky="0" w14:algn="tl">
-                                  <w14:srgbClr w14:val="000000">
-                                    <w14:alpha w14:val="60000"/>
-                                  </w14:srgbClr>
-                                </w14:shadow>
-                                <w14:textOutline w14:w="6350" w14:cap="flat" w14:cmpd="sng" w14:algn="ctr">
-                                  <w14:solidFill>
-                                    <w14:schemeClr w14:val="tx2">
-                                      <w14:satMod w14:val="155000"/>
-                                    </w14:schemeClr>
-                                  </w14:solidFill>
-                                  <w14:prstDash w14:val="solid"/>
-                                  <w14:round/>
-                                </w14:textOutline>
-                                <w14:textFill>
-                                  <w14:solidFill>
-                                    <w14:schemeClr w14:val="bg2">
-                                      <w14:tint w14:val="85000"/>
-                                      <w14:satMod w14:val="155000"/>
-                                    </w14:schemeClr>
-                                  </w14:solidFill>
-                                </w14:textFill>
-                              </w:rPr>
-                              <w:t xml:space="preserve"> </w:t>
-                            </w:r>
-                          </w:p>
-                        </w:txbxContent>
-                      </wps:txbx>
-                      <wps:bodyPr rot="0" spcFirstLastPara="0" vertOverflow="overflow" horzOverflow="overflow" vert="horz" wrap="square" lIns="91440" tIns="45720" rIns="91440" bIns="45720" numCol="1" spcCol="0" rtlCol="0" fromWordArt="0" anchor="ctr" anchorCtr="0" forceAA="0" compatLnSpc="1">
-                        <a:prstTxWarp prst="textNoShape">
-                          <a:avLst/>
-                        </a:prstTxWarp>
-                        <a:noAutofit/>
-                      </wps:bodyPr>
-                    </wps:wsp>
-                  </a:graphicData>
-                </a:graphic>
-                <wp14:sizeRelH relativeFrom="margin">
-                  <wp14:pctWidth>0</wp14:pctWidth>
-                </wp14:sizeRelH>
-                <wp14:sizeRelV relativeFrom="margin">
-                  <wp14:pctHeight>0</wp14:pctHeight>
-                </wp14:sizeRelV>
-              </wp:anchor>
-            </w:drawing>
-          </mc:Choice>
-          <mc:Fallback>
-            <w:pict>
-              <v:rect w14:anchorId="39CE2B76" id="Rectangle 1" o:spid="_x0000_s1026" style="position:absolute;left:0;text-align:left;margin-left:0;margin-top:0;width:213.1pt;height:36.85pt;z-index:251661312;visibility:visible;mso-wrap-style:square;mso-width-percent:0;mso-height-percent:0;mso-wrap-distance-left:9pt;mso-wrap-distance-top:0;mso-wrap-distance-right:9pt;mso-wrap-distance-bottom:0;mso-position-horizontal:center;mso-position-horizontal-relative:margin;mso-position-vertical:absolute;mso-position-vertical-relative:text;mso-width-percent:0;mso-height-percent:0;mso-width-relative:margin;mso-height-relative:margin;v-text-anchor:middle" o:gfxdata="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" fillcolor="white [3201]" strokecolor="black [3200]" strokeweight="1pt">
-                <v:textbox>
-                  <w:txbxContent>
-                    <w:p>
-                      <w:pPr>
-                        <w:jc w:val="center"/>
-                        <w:rPr>
-                          <w:color w:val="E7E6E6" w:themeColor="background2"/>
-                          <w14:shadow w14:blurRad="41275" w14:dist="20320" w14:dir="1800000" w14:sx="100000" w14:sy="100000" w14:kx="0" w14:ky="0" w14:algn="tl">
-                            <w14:srgbClr w14:val="000000">
-                              <w14:alpha w14:val="60000"/>
-                            </w14:srgbClr>
-                          </w14:shadow>
-                          <w14:textOutline w14:w="6350" w14:cap="flat" w14:cmpd="sng" w14:algn="ctr">
-                            <w14:solidFill>
-                              <w14:schemeClr w14:val="tx2">
-                                <w14:satMod w14:val="155000"/>
-                              </w14:schemeClr>
-                            </w14:solidFill>
-                            <w14:prstDash w14:val="solid"/>
-                            <w14:round/>
-                          </w14:textOutline>
-                          <w14:textFill>
-                            <w14:solidFill>
-                              <w14:schemeClr w14:val="bg2">
-                                <w14:tint w14:val="85000"/>
-                                <w14:satMod w14:val="155000"/>
-                              </w14:schemeClr>
-                            </w14:solidFill>
-                          </w14:textFill>
-                        </w:rPr>
-                      </w:pPr>
-                      <w:r>
-                        <w:rPr>
-                          <w:color w:val="E7E6E6" w:themeColor="background2"/>
-                          <w14:shadow w14:blurRad="41275" w14:dist="20320" w14:dir="1800000" w14:sx="100000" w14:sy="100000" w14:kx="0" w14:ky="0" w14:algn="tl">
-                            <w14:srgbClr w14:val="000000">
-                              <w14:alpha w14:val="60000"/>
-                            </w14:srgbClr>
-                          </w14:shadow>
-                          <w14:textOutline w14:w="6350" w14:cap="flat" w14:cmpd="sng" w14:algn="ctr">
-                            <w14:solidFill>
-                              <w14:schemeClr w14:val="tx2">
-                                <w14:satMod w14:val="155000"/>
-                              </w14:schemeClr>
-                            </w14:solidFill>
-                            <w14:prstDash w14:val="solid"/>
-                            <w14:round/>
-                          </w14:textOutline>
-                          <w14:textFill>
-                            <w14:solidFill>
-                              <w14:schemeClr w14:val="bg2">
-                                <w14:tint w14:val="85000"/>
-                                <w14:satMod w14:val="155000"/>
-                              </w14:schemeClr>
-                            </w14:solidFill>
-                          </w14:textFill>
-                        </w:rPr>
-                        <w:t>S</w:t>
-                      </w:r>
-                      <w:r>
-                        <w:rPr>
-                          <w:color w:val="E7E6E6" w:themeColor="background2"/>
-                          <w14:shadow w14:blurRad="41275" w14:dist="20320" w14:dir="1800000" w14:sx="100000" w14:sy="100000" w14:kx="0" w14:ky="0" w14:algn="tl">
-                            <w14:srgbClr w14:val="000000">
-                              <w14:alpha w14:val="60000"/>
-                            </w14:srgbClr>
-                          </w14:shadow>
-                          <w14:textOutline w14:w="6350" w14:cap="flat" w14:cmpd="sng" w14:algn="ctr">
-                            <w14:solidFill>
-                              <w14:schemeClr w14:val="tx2">
-                                <w14:satMod w14:val="155000"/>
-                              </w14:schemeClr>
-                            </w14:solidFill>
-                            <w14:prstDash w14:val="solid"/>
-                            <w14:round/>
-                          </w14:textOutline>
-                          <w14:textFill>
-                            <w14:solidFill>
-                              <w14:schemeClr w14:val="bg2">
-                                <w14:tint w14:val="85000"/>
-                                <w14:satMod w14:val="155000"/>
-                              </w14:schemeClr>
-                            </w14:solidFill>
-                          </w14:textFill>
-                        </w:rPr>
-                        <w:t>chool</w:t>
-                      </w:r>
-                      <w:r>
-                        <w:rPr>
-                          <w:color w:val="E7E6E6" w:themeColor="background2"/>
-                          <w14:shadow w14:blurRad="41275" w14:dist="20320" w14:dir="1800000" w14:sx="100000" w14:sy="100000" w14:kx="0" w14:ky="0" w14:algn="tl">
-                            <w14:srgbClr w14:val="000000">
-                              <w14:alpha w14:val="60000"/>
-                            </w14:srgbClr>
-                          </w14:shadow>
-                          <w14:textOutline w14:w="6350" w14:cap="flat" w14:cmpd="sng" w14:algn="ctr">
-                            <w14:solidFill>
-                              <w14:schemeClr w14:val="tx2">
-                                <w14:satMod w14:val="155000"/>
-                              </w14:schemeClr>
-                            </w14:solidFill>
-                            <w14:prstDash w14:val="solid"/>
-                            <w14:round/>
-                          </w14:textOutline>
-                          <w14:textFill>
-                            <w14:solidFill>
-                              <w14:schemeClr w14:val="bg2">
-                                <w14:tint w14:val="85000"/>
-                                <w14:satMod w14:val="155000"/>
-                              </w14:schemeClr>
-                            </w14:solidFill>
-                          </w14:textFill>
-                        </w:rPr>
-                        <w:t xml:space="preserve"> L</w:t>
-                      </w:r>
-                      <w:r>
-                        <w:rPr>
-                          <w:color w:val="E7E6E6" w:themeColor="background2"/>
-                          <w14:shadow w14:blurRad="41275" w14:dist="20320" w14:dir="1800000" w14:sx="100000" w14:sy="100000" w14:kx="0" w14:ky="0" w14:algn="tl">
-                            <w14:srgbClr w14:val="000000">
-                              <w14:alpha w14:val="60000"/>
-                            </w14:srgbClr>
-                          </w14:shadow>
-                          <w14:textOutline w14:w="6350" w14:cap="flat" w14:cmpd="sng" w14:algn="ctr">
-                            <w14:solidFill>
-                              <w14:schemeClr w14:val="tx2">
-                                <w14:satMod w14:val="155000"/>
-                              </w14:schemeClr>
-                            </w14:solidFill>
-                            <w14:prstDash w14:val="solid"/>
-                            <w14:round/>
-                          </w14:textOutline>
-                          <w14:textFill>
-                            <w14:solidFill>
-                              <w14:schemeClr w14:val="bg2">
-                                <w14:tint w14:val="85000"/>
-                                <w14:satMod w14:val="155000"/>
-                              </w14:schemeClr>
-                            </w14:solidFill>
-                          </w14:textFill>
-                        </w:rPr>
-                        <w:t>ogo</w:t>
-                      </w:r>
-                      <w:r>
-                        <w:rPr>
-                          <w:color w:val="E7E6E6" w:themeColor="background2"/>
-                          <w14:shadow w14:blurRad="41275" w14:dist="20320" w14:dir="1800000" w14:sx="100000" w14:sy="100000" w14:kx="0" w14:ky="0" w14:algn="tl">
-                            <w14:srgbClr w14:val="000000">
-                              <w14:alpha w14:val="60000"/>
-                            </w14:srgbClr>
-                          </w14:shadow>
-                          <w14:textOutline w14:w="6350" w14:cap="flat" w14:cmpd="sng" w14:algn="ctr">
-                            <w14:solidFill>
-                              <w14:schemeClr w14:val="tx2">
-                                <w14:satMod w14:val="155000"/>
-                              </w14:schemeClr>
-                            </w14:solidFill>
-                            <w14:prstDash w14:val="solid"/>
-                            <w14:round/>
-                          </w14:textOutline>
-                          <w14:textFill>
-                            <w14:solidFill>
-                              <w14:schemeClr w14:val="bg2">
-                                <w14:tint w14:val="85000"/>
-                                <w14:satMod w14:val="155000"/>
-                              </w14:schemeClr>
-                            </w14:solidFill>
-                          </w14:textFill>
-                        </w:rPr>
-                        <w:t xml:space="preserve"> and School information</w:t>
-                      </w:r>
-                      <w:r>
-                        <w:rPr>
-                          <w:color w:val="E7E6E6" w:themeColor="background2"/>
-                          <w14:shadow w14:blurRad="41275" w14:dist="20320" w14:dir="1800000" w14:sx="100000" w14:sy="100000" w14:kx="0" w14:ky="0" w14:algn="tl">
-                            <w14:srgbClr w14:val="000000">
-                              <w14:alpha w14:val="60000"/>
-                            </w14:srgbClr>
-                          </w14:shadow>
-                          <w14:textOutline w14:w="6350" w14:cap="flat" w14:cmpd="sng" w14:algn="ctr">
-                            <w14:solidFill>
-                              <w14:schemeClr w14:val="tx2">
-                                <w14:satMod w14:val="155000"/>
-                              </w14:schemeClr>
-                            </w14:solidFill>
-                            <w14:prstDash w14:val="solid"/>
-                            <w14:round/>
-                          </w14:textOutline>
-                          <w14:textFill>
-                            <w14:solidFill>
-                              <w14:schemeClr w14:val="bg2">
-                                <w14:tint w14:val="85000"/>
-                                <w14:satMod w14:val="155000"/>
-                              </w14:schemeClr>
-                            </w14:solidFill>
-                          </w14:textFill>
-                        </w:rPr>
-                        <w:t xml:space="preserve"> </w:t>
-                      </w:r>
-                    </w:p>
-                  </w:txbxContent>
-                </v:textbox>
-                <w10:wrap anchorx="margin"/>
-              </v:rect>
-            </w:pict>
-          </mc:Fallback>
-        </mc:AlternateContent>
-      </w:r>
-    </w:p>
-    <w:p>
-      <w:pPr>
-        <w:tabs>
-          <w:tab w:val="left" w:pos="3465"/>
-        </w:tabs>
-        <w:jc w:val="center"/>
-        <w:rPr>
-          <w:rFonts w:ascii="Times New Roman" w:eastAsia="Times New Roman" w:hAnsi="Times New Roman" w:cs="Times New Roman"/>
-          <w:b/>
-          <w:sz w:val="24"/>
-          <w:szCs w:val="24"/>
-          <w:u w:val="single"/>
-        </w:rPr>
-      </w:pPr>
-    </w:p>
     <w:p>
       <w:pPr>
         <w:rPr>
@@ -638,31 +131,6 @@
         </mc:AlternateContent>
       </w:r>
     </w:p>
-    <w:p>
-      <w:pPr>
-        <w:tabs>
-          <w:tab w:val="left" w:pos="3465"/>
-        </w:tabs>
-        <w:jc w:val="center"/>
-        <w:rPr>
-          <w:rFonts w:ascii="Times New Roman" w:eastAsia="Times New Roman" w:hAnsi="Times New Roman" w:cs="Times New Roman"/>
-          <w:b/>
-          <w:sz w:val="28"/>
-          <w:szCs w:val="28"/>
-          <w:u w:val="single"/>
-        </w:rPr>
-      </w:pPr>
-      <w:r>
-        <w:rPr>
-          <w:rFonts w:ascii="Times New Roman" w:eastAsia="Times New Roman" w:hAnsi="Times New Roman" w:cs="Times New Roman"/>
-          <w:b/>
-          <w:sz w:val="28"/>
-          <w:szCs w:val="28"/>
-          <w:u w:val="single"/>
-        </w:rPr>
-        <w:t>SESSION PLAN</w:t>
-      </w:r>
-    </w:p>
     <w:tbl>
       <w:tblPr>
         <w:tblW w:w="9810" w:type="dxa"/>
@@ -713,6 +181,29 @@
                 <w:b/>
                 <w:sz w:val="24"/>
                 <w:szCs w:val="24"/>
+              </w:rPr>
+            </w:pPr>
+            <w:r>
+              <w:rPr>
+                <w:rFonts w:ascii="Times New Roman" w:eastAsia="Times New Roman" w:hAnsi="Times New Roman" w:cs="Times New Roman"/>
+                <w:b/>
+                <w:sz w:val="24"/>
+                <w:szCs w:val="24"/>
+              </w:rPr>
+              <w:t xml:space="preserve">Sector :                                      </w:t>
+            </w:r>
+          </w:p>
+          <w:p>
+            <w:pPr>
+              <w:tabs>
+                <w:tab w:val="left" w:pos="3465"/>
+              </w:tabs>
+              <w:spacing w:after="0" w:line="240" w:lineRule="auto"/>
+              <w:rPr>
+                <w:rFonts w:ascii="Times New Roman" w:eastAsia="Times New Roman" w:hAnsi="Times New Roman" w:cs="Times New Roman"/>
+                <w:b/>
+                <w:sz w:val="24"/>
+                <w:szCs w:val="24"/>
                 <w:u w:val="single"/>
               </w:rPr>
             </w:pPr>
@@ -723,7 +214,7 @@
                 <w:sz w:val="24"/>
                 <w:szCs w:val="24"/>
               </w:rPr>
-              <w:t xml:space="preserve">Sector :                                                                                         </w:t>
+              <w:t xml:space="preserve">                                                   </w:t>
             </w:r>
           </w:p>
         </w:tc>
@@ -2394,7 +1885,6 @@
                 <w:sz w:val="24"/>
                 <w:szCs w:val="24"/>
               </w:rPr>
-              <w:lastRenderedPageBreak/>
               <w:t xml:space="preserve">Reflection: </w:t>
             </w:r>
           </w:p>
@@ -3377,6 +2867,25 @@
       <w:lang w:val="fr-FR"/>
     </w:rPr>
   </w:style>
+  <w:style w:type="table" w:styleId="TableGrid">
+    <w:name w:val="Table Grid"/>
+    <w:basedOn w:val="TableNormal"/>
+    <w:uiPriority w:val="39"/>
+    <w:rsid w:val="009F56F3"/>
+    <w:pPr>
+      <w:spacing w:after="0" w:line="240" w:lineRule="auto"/>
+    </w:pPr>
+    <w:tblPr>
+      <w:tblBorders>
+        <w:top w:val="single" w:sz="4" w:space="0" w:color="auto"/>
+        <w:left w:val="single" w:sz="4" w:space="0" w:color="auto"/>
+        <w:bottom w:val="single" w:sz="4" w:space="0" w:color="auto"/>
+        <w:right w:val="single" w:sz="4" w:space="0" w:color="auto"/>
+        <w:insideH w:val="single" w:sz="4" w:space="0" w:color="auto"/>
+        <w:insideV w:val="single" w:sz="4" w:space="0" w:color="auto"/>
+      </w:tblBorders>
+    </w:tblPr>
+  </w:style>
 </w:styles>
 </file>
 

</xml_diff>